<commit_message>
fix : naming for the 8 one
</commit_message>
<xml_diff>
--- a/docs/summaries/Summary.docx
+++ b/docs/summaries/Summary.docx
@@ -1,6 +1,6 @@
 
 <file path=word/document.xml><?xml version="1.0" encoding="utf-8"?>
-<w:document xmlns:wpc="http://schemas.microsoft.com/office/word/2010/wordprocessingCanvas" xmlns:cx="http://schemas.microsoft.com/office/drawing/2014/chartex" xmlns:cx1="http://schemas.microsoft.com/office/drawing/2015/9/8/chartex" xmlns:cx2="http://schemas.microsoft.com/office/drawing/2015/10/21/chartex" xmlns:cx3="http://schemas.microsoft.com/office/drawing/2016/5/9/chartex" xmlns:cx4="http://schemas.microsoft.com/office/drawing/2016/5/10/chartex" xmlns:cx5="http://schemas.microsoft.com/office/drawing/2016/5/11/chartex" xmlns:cx6="http://schemas.microsoft.com/office/drawing/2016/5/12/chartex" xmlns:cx7="http://schemas.microsoft.com/office/drawing/2016/5/13/chartex" xmlns:cx8="http://schemas.microsoft.com/office/drawing/2016/5/14/chartex" xmlns:mc="http://schemas.openxmlformats.org/markup-compatibility/2006" xmlns:aink="http://schemas.microsoft.com/office/drawing/2016/ink" xmlns:am3d="http://schemas.microsoft.com/office/drawing/2017/model3d" xmlns:o="urn:schemas-microsoft-com:office:office" xmlns:oel="http://schemas.microsoft.com/office/2019/extlst" xmlns:r="http://schemas.openxmlformats.org/officeDocument/2006/relationships" xmlns:m="http://schemas.openxmlformats.org/officeDocument/2006/math" xmlns:v="urn:schemas-microsoft-com:vml" xmlns:wp14="http://schemas.microsoft.com/office/word/2010/wordprocessingDrawing" xmlns:wp="http://schemas.openxmlformats.org/drawingml/2006/wordprocessingDrawing" xmlns:w10="urn:schemas-microsoft-com:office:word" xmlns:w="http://schemas.openxmlformats.org/wordprocessingml/2006/main" xmlns:w14="http://schemas.microsoft.com/office/word/2010/wordml" xmlns:w15="http://schemas.microsoft.com/office/word/2012/wordml" xmlns:w16cex="http://schemas.microsoft.com/office/word/2018/wordml/cex" xmlns:w16cid="http://schemas.microsoft.com/office/word/2016/wordml/cid" xmlns:w16="http://schemas.microsoft.com/office/word/2018/wordml" xmlns:w16sdtdh="http://schemas.microsoft.com/office/word/2020/wordml/sdtdatahash" xmlns:w16se="http://schemas.microsoft.com/office/word/2015/wordml/symex" xmlns:wpg="http://schemas.microsoft.com/office/word/2010/wordprocessingGroup" xmlns:wpi="http://schemas.microsoft.com/office/word/2010/wordprocessingInk" xmlns:wne="http://schemas.microsoft.com/office/word/2006/wordml" xmlns:wps="http://schemas.microsoft.com/office/word/2010/wordprocessingShape" mc:Ignorable="w14 w15 w16se w16cid w16 w16cex w16sdtdh wp14">
+<w:document xmlns:wpc="http://schemas.microsoft.com/office/word/2010/wordprocessingCanvas" xmlns:cx="http://schemas.microsoft.com/office/drawing/2014/chartex" xmlns:cx1="http://schemas.microsoft.com/office/drawing/2015/9/8/chartex" xmlns:mc="http://schemas.openxmlformats.org/markup-compatibility/2006" xmlns:o="urn:schemas-microsoft-com:office:office" xmlns:r="http://schemas.openxmlformats.org/officeDocument/2006/relationships" xmlns:m="http://schemas.openxmlformats.org/officeDocument/2006/math" xmlns:v="urn:schemas-microsoft-com:vml" xmlns:wp14="http://schemas.microsoft.com/office/word/2010/wordprocessingDrawing" xmlns:wp="http://schemas.openxmlformats.org/drawingml/2006/wordprocessingDrawing" xmlns:w10="urn:schemas-microsoft-com:office:word" xmlns:w="http://schemas.openxmlformats.org/wordprocessingml/2006/main" xmlns:w14="http://schemas.microsoft.com/office/word/2010/wordml" xmlns:w15="http://schemas.microsoft.com/office/word/2012/wordml" xmlns:w16se="http://schemas.microsoft.com/office/word/2015/wordml/symex" xmlns:wpg="http://schemas.microsoft.com/office/word/2010/wordprocessingGroup" xmlns:wpi="http://schemas.microsoft.com/office/word/2010/wordprocessingInk" xmlns:wne="http://schemas.microsoft.com/office/word/2006/wordml" xmlns:wps="http://schemas.microsoft.com/office/word/2010/wordprocessingShape" mc:Ignorable="w14 w15 w16se wp14">
   <w:body>
     <w:p>
       <w:pPr>
@@ -996,25 +996,7 @@
           <w:sz w:val="22"/>
           <w:szCs w:val="22"/>
         </w:rPr>
-        <w:t xml:space="preserve">1) Natural Language Understanding: In the realm of robotic reasoning tasks, LLMs based on natural language understanding serve as an essential knowledge base, providing common sense insights crucial for various tasks. Extensive research has shown that LLMs effectively simulate human-like states and behaviors, especially relevant in the study of robots performing household cleaning functions. This approach deviates from traditional methods, which typically require costly data gathering and model training. Instead, LLMs leverage off-the-shelf methods for generalization in robotics, benefiting from their robust summarization abilities honed from extensive textual data analysis. Moreover, the </w:t>
-      </w:r>
-      <w:proofErr w:type="gramStart"/>
-      <w:r>
-        <w:rPr>
-          <w:rFonts w:ascii="Calibri" w:hAnsi="Calibri" w:cs="Calibri"/>
-          <w:sz w:val="22"/>
-          <w:szCs w:val="22"/>
-        </w:rPr>
-        <w:t>common sense</w:t>
-      </w:r>
-      <w:proofErr w:type="gramEnd"/>
-      <w:r>
-        <w:rPr>
-          <w:rFonts w:ascii="Calibri" w:hAnsi="Calibri" w:cs="Calibri"/>
-          <w:sz w:val="22"/>
-          <w:szCs w:val="22"/>
-        </w:rPr>
-        <w:t xml:space="preserve"> reasoning and code comprehension capabilities of LLMs foster connections between robots and the physical world. For instance, </w:t>
+        <w:t xml:space="preserve">1) Natural Language Understanding: In the realm of robotic reasoning tasks, LLMs based on natural language understanding serve as an essential knowledge base, providing common sense insights crucial for various tasks. Extensive research has shown that LLMs effectively simulate human-like states and behaviors, especially relevant in the study of robots performing household cleaning functions. This approach deviates from traditional methods, which typically require costly data gathering and model training. Instead, LLMs leverage off-the-shelf methods for generalization in robotics, benefiting from their robust summarization abilities honed from extensive textual data analysis. Moreover, the common sense reasoning and code comprehension capabilities of LLMs foster connections between robots and the physical world. For instance, </w:t>
       </w:r>
       <w:proofErr w:type="spellStart"/>
       <w:r>
@@ -1445,18 +1427,8 @@
           <w:sz w:val="22"/>
           <w:szCs w:val="22"/>
         </w:rPr>
-        <w:t xml:space="preserve">• Predefined Action Pool: A set of predefined </w:t>
-      </w:r>
-      <w:proofErr w:type="gramStart"/>
-      <w:r>
-        <w:rPr>
-          <w:rFonts w:ascii="Calibri" w:hAnsi="Calibri" w:cs="Calibri"/>
-          <w:sz w:val="22"/>
-          <w:szCs w:val="22"/>
-        </w:rPr>
-        <w:t>robot</w:t>
-      </w:r>
-      <w:proofErr w:type="gramEnd"/>
+        <w:t>• Predefined Action Pool: A set of predefined robot</w:t>
+      </w:r>
     </w:p>
     <w:p>
       <w:pPr>
@@ -1954,25 +1926,7 @@
           <w:sz w:val="22"/>
           <w:szCs w:val="22"/>
         </w:rPr>
-        <w:t xml:space="preserve"> includes three </w:t>
-      </w:r>
-      <w:proofErr w:type="gramStart"/>
-      <w:r>
-        <w:rPr>
-          <w:rFonts w:ascii="Calibri" w:hAnsi="Calibri" w:cs="Calibri"/>
-          <w:sz w:val="22"/>
-          <w:szCs w:val="22"/>
-        </w:rPr>
-        <w:t>subclass</w:t>
-      </w:r>
-      <w:proofErr w:type="gramEnd"/>
-      <w:r>
-        <w:rPr>
-          <w:rFonts w:ascii="Calibri" w:hAnsi="Calibri" w:cs="Calibri"/>
-          <w:sz w:val="22"/>
-          <w:szCs w:val="22"/>
-        </w:rPr>
-        <w:t xml:space="preserve">: </w:t>
+        <w:t xml:space="preserve"> includes three subclass: </w:t>
       </w:r>
       <w:proofErr w:type="spellStart"/>
       <w:r>
@@ -4086,25 +4040,7 @@
           <w:sz w:val="22"/>
           <w:szCs w:val="22"/>
         </w:rPr>
-        <w:t xml:space="preserve">-E-style models). The LLM then generates a structured JSON plan, enabling downstream execution [20]. C. Execution </w:t>
-      </w:r>
-      <w:proofErr w:type="gramStart"/>
-      <w:r>
-        <w:rPr>
-          <w:rFonts w:ascii="Calibri" w:hAnsi="Calibri" w:cs="Calibri"/>
-          <w:sz w:val="22"/>
-          <w:szCs w:val="22"/>
-        </w:rPr>
-        <w:t>The</w:t>
-      </w:r>
-      <w:proofErr w:type="gramEnd"/>
-      <w:r>
-        <w:rPr>
-          <w:rFonts w:ascii="Calibri" w:hAnsi="Calibri" w:cs="Calibri"/>
-          <w:sz w:val="22"/>
-          <w:szCs w:val="22"/>
-        </w:rPr>
-        <w:t xml:space="preserve"> JSON plan—represented as a sequence of named actions with bounded parameters—is first validated by a plan checker, synchronized with the latest object observations, and then executed through the </w:t>
+        <w:t xml:space="preserve">-E-style models). The LLM then generates a structured JSON plan, enabling downstream execution [20]. C. Execution The JSON plan—represented as a sequence of named actions with bounded parameters—is first validated by a plan checker, synchronized with the latest object observations, and then executed through the </w:t>
       </w:r>
       <w:proofErr w:type="spellStart"/>
       <w:r>
@@ -4175,7 +4111,25 @@
           <w:sz w:val="22"/>
           <w:szCs w:val="22"/>
         </w:rPr>
-        <w:t>", "params":{...}}, {"</w:t>
+        <w:t>", "</w:t>
+      </w:r>
+      <w:proofErr w:type="spellStart"/>
+      <w:r>
+        <w:rPr>
+          <w:rFonts w:ascii="Calibri" w:hAnsi="Calibri" w:cs="Calibri"/>
+          <w:sz w:val="22"/>
+          <w:szCs w:val="22"/>
+        </w:rPr>
+        <w:t>params</w:t>
+      </w:r>
+      <w:proofErr w:type="spellEnd"/>
+      <w:r>
+        <w:rPr>
+          <w:rFonts w:ascii="Calibri" w:hAnsi="Calibri" w:cs="Calibri"/>
+          <w:sz w:val="22"/>
+          <w:szCs w:val="22"/>
+        </w:rPr>
+        <w:t>":{...}}, {"</w:t>
       </w:r>
       <w:proofErr w:type="spellStart"/>
       <w:r>
@@ -4193,7 +4147,25 @@
           <w:sz w:val="22"/>
           <w:szCs w:val="22"/>
         </w:rPr>
-        <w:t>", "params":{"</w:t>
+        <w:t>", "</w:t>
+      </w:r>
+      <w:proofErr w:type="spellStart"/>
+      <w:r>
+        <w:rPr>
+          <w:rFonts w:ascii="Calibri" w:hAnsi="Calibri" w:cs="Calibri"/>
+          <w:sz w:val="22"/>
+          <w:szCs w:val="22"/>
+        </w:rPr>
+        <w:t>params</w:t>
+      </w:r>
+      <w:proofErr w:type="spellEnd"/>
+      <w:r>
+        <w:rPr>
+          <w:rFonts w:ascii="Calibri" w:hAnsi="Calibri" w:cs="Calibri"/>
+          <w:sz w:val="22"/>
+          <w:szCs w:val="22"/>
+        </w:rPr>
+        <w:t>":{"</w:t>
       </w:r>
       <w:proofErr w:type="spellStart"/>
       <w:r>
@@ -4229,7 +4201,25 @@
           <w:sz w:val="22"/>
           <w:szCs w:val="22"/>
         </w:rPr>
-        <w:t>", "params":{"</w:t>
+        <w:t>", "</w:t>
+      </w:r>
+      <w:proofErr w:type="spellStart"/>
+      <w:r>
+        <w:rPr>
+          <w:rFonts w:ascii="Calibri" w:hAnsi="Calibri" w:cs="Calibri"/>
+          <w:sz w:val="22"/>
+          <w:szCs w:val="22"/>
+        </w:rPr>
+        <w:t>params</w:t>
+      </w:r>
+      <w:proofErr w:type="spellEnd"/>
+      <w:r>
+        <w:rPr>
+          <w:rFonts w:ascii="Calibri" w:hAnsi="Calibri" w:cs="Calibri"/>
+          <w:sz w:val="22"/>
+          <w:szCs w:val="22"/>
+        </w:rPr>
+        <w:t>":{"</w:t>
       </w:r>
       <w:proofErr w:type="spellStart"/>
       <w:r>
@@ -4926,25 +4916,7 @@
           <w:szCs w:val="22"/>
         </w:rPr>
         <w:lastRenderedPageBreak/>
-        <w:t xml:space="preserve">set of </w:t>
-      </w:r>
-      <w:proofErr w:type="gramStart"/>
-      <w:r>
-        <w:rPr>
-          <w:rFonts w:ascii="Calibri" w:hAnsi="Calibri" w:cs="Calibri"/>
-          <w:sz w:val="22"/>
-          <w:szCs w:val="22"/>
-        </w:rPr>
-        <w:t>N</w:t>
-      </w:r>
-      <w:proofErr w:type="gramEnd"/>
-      <w:r>
-        <w:rPr>
-          <w:rFonts w:ascii="Calibri" w:hAnsi="Calibri" w:cs="Calibri"/>
-          <w:sz w:val="22"/>
-          <w:szCs w:val="22"/>
-        </w:rPr>
-        <w:t xml:space="preserve"> pre-trained or pre-defined policies {µbi} N </w:t>
+        <w:t xml:space="preserve">set of N pre-trained or pre-defined policies {µbi} N </w:t>
       </w:r>
       <w:proofErr w:type="spellStart"/>
       <w:r>
@@ -4979,60 +4951,24 @@
           <w:sz w:val="22"/>
           <w:szCs w:val="22"/>
         </w:rPr>
-        <w:t xml:space="preserve">3.3 Human non-expert interface We provide a chat-based interface to our framework to allow easy adoption from non-expert human users. Each environment step is executed after the human feedback is received from the interface, and then once the execution is over on the system (ending either with a success or a failure), we ask the human to input a new textual entry. At the beginning, we let the system interpret the first human input as the task description. The task description should outline the goal or objective to assign to the robot, providing context for the subsequent actions to generate. Thereafter, the system treats human input prompts as </w:t>
-      </w:r>
-      <w:proofErr w:type="gramStart"/>
-      <w:r>
-        <w:rPr>
-          <w:rFonts w:ascii="Calibri" w:hAnsi="Calibri" w:cs="Calibri"/>
-          <w:sz w:val="22"/>
-          <w:szCs w:val="22"/>
-        </w:rPr>
-        <w:t>a feedback</w:t>
-      </w:r>
-      <w:proofErr w:type="gramEnd"/>
-      <w:r>
-        <w:rPr>
-          <w:rFonts w:ascii="Calibri" w:hAnsi="Calibri" w:cs="Calibri"/>
-          <w:sz w:val="22"/>
-          <w:szCs w:val="22"/>
-        </w:rPr>
-        <w:t>, which may contain suggestions for corrective behavior or suggestions for alternative approaches for the robot to complete the task. Another potential interaction mode could be via speech, which would have the potential to be even more intuitive for non-experts. We actually plan to implement a microphone into our setup and use an off-the-shelf audio-to-text package for parsing the input. This functionality will be incorporated into our main code-base in the future.</w:t>
-      </w:r>
-    </w:p>
-    <w:p>
-      <w:pPr>
-        <w:rPr>
-          <w:rFonts w:ascii="Calibri" w:hAnsi="Calibri" w:cs="Calibri"/>
-          <w:sz w:val="22"/>
-          <w:szCs w:val="22"/>
-        </w:rPr>
-      </w:pPr>
-      <w:r>
-        <w:rPr>
-          <w:rFonts w:ascii="Calibri" w:hAnsi="Calibri" w:cs="Calibri"/>
-          <w:sz w:val="22"/>
-          <w:szCs w:val="22"/>
-        </w:rPr>
-        <w:t xml:space="preserve">3.4 Prompt generation </w:t>
-      </w:r>
-      <w:proofErr w:type="gramStart"/>
-      <w:r>
-        <w:rPr>
-          <w:rFonts w:ascii="Calibri" w:hAnsi="Calibri" w:cs="Calibri"/>
-          <w:sz w:val="22"/>
-          <w:szCs w:val="22"/>
-        </w:rPr>
-        <w:t>The</w:t>
-      </w:r>
-      <w:proofErr w:type="gramEnd"/>
-      <w:r>
-        <w:rPr>
-          <w:rFonts w:ascii="Calibri" w:hAnsi="Calibri" w:cs="Calibri"/>
-          <w:sz w:val="22"/>
-          <w:szCs w:val="22"/>
-        </w:rPr>
-        <w:t xml:space="preserve"> prompt provided to the language model serves as input to generate behavior representations that can be executed on the system. At each environment step </w:t>
+        <w:t>3.3 Human non-expert interface We provide a chat-based interface to our framework to allow easy adoption from non-expert human users. Each environment step is executed after the human feedback is received from the interface, and then once the execution is over on the system (ending either with a success or a failure), we ask the human to input a new textual entry. At the beginning, we let the system interpret the first human input as the task description. The task description should outline the goal or objective to assign to the robot, providing context for the subsequent actions to generate. Thereafter, the system treats human input prompts as a feedback, which may contain suggestions for corrective behavior or suggestions for alternative approaches for the robot to complete the task. Another potential interaction mode could be via speech, which would have the potential to be even more intuitive for non-experts. We actually plan to implement a microphone into our setup and use an off-the-shelf audio-to-text package for parsing the input. This functionality will be incorporated into our main code-base in the future.</w:t>
+      </w:r>
+    </w:p>
+    <w:p>
+      <w:pPr>
+        <w:rPr>
+          <w:rFonts w:ascii="Calibri" w:hAnsi="Calibri" w:cs="Calibri"/>
+          <w:sz w:val="22"/>
+          <w:szCs w:val="22"/>
+        </w:rPr>
+      </w:pPr>
+      <w:r>
+        <w:rPr>
+          <w:rFonts w:ascii="Calibri" w:hAnsi="Calibri" w:cs="Calibri"/>
+          <w:sz w:val="22"/>
+          <w:szCs w:val="22"/>
+        </w:rPr>
+        <w:t xml:space="preserve">3.4 Prompt generation The prompt provided to the language model serves as input to generate behavior representations that can be executed on the system. At each environment step </w:t>
       </w:r>
       <w:proofErr w:type="gramStart"/>
       <w:r>
@@ -5167,25 +5103,7 @@
           <w:sz w:val="22"/>
           <w:szCs w:val="22"/>
         </w:rPr>
-        <w:t xml:space="preserve">, which is the output from the previous action. XML output A behavior tree, represented by XML code, is a hierarchical model that describes the behavior of autonomous agents or robots. It consists of nodes that define specific actions or conditions, and it is organized in a tree-like structure. At the root of the tree, the behavior selector node determines the order in which to evaluate and execute child nodes. These child nodes can include sequences of nodes, which execute their child nodes sequentially until one </w:t>
-      </w:r>
-      <w:proofErr w:type="gramStart"/>
-      <w:r>
-        <w:rPr>
-          <w:rFonts w:ascii="Calibri" w:hAnsi="Calibri" w:cs="Calibri"/>
-          <w:sz w:val="22"/>
-          <w:szCs w:val="22"/>
-        </w:rPr>
-        <w:t>fails</w:t>
-      </w:r>
-      <w:proofErr w:type="gramEnd"/>
-      <w:r>
-        <w:rPr>
-          <w:rFonts w:ascii="Calibri" w:hAnsi="Calibri" w:cs="Calibri"/>
-          <w:sz w:val="22"/>
-          <w:szCs w:val="22"/>
-        </w:rPr>
-        <w:t>, or parallel nodes, which execute their child nodes simultaneously. Other types of nodes include conditional nodes, action nodes, and decorator nodes, each serving distinct roles in controlling the agent’s behavior. In this case, the language model is tasked with producing the XML code defining a behavior tree.</w:t>
+        <w:t>, which is the output from the previous action. XML output A behavior tree, represented by XML code, is a hierarchical model that describes the behavior of autonomous agents or robots. It consists of nodes that define specific actions or conditions, and it is organized in a tree-like structure. At the root of the tree, the behavior selector node determines the order in which to evaluate and execute child nodes. These child nodes can include sequences of nodes, which execute their child nodes sequentially until one fails, or parallel nodes, which execute their child nodes simultaneously. Other types of nodes include conditional nodes, action nodes, and decorator nodes, each serving distinct roles in controlling the agent’s behavior. In this case, the language model is tasked with producing the XML code defining a behavior tree.</w:t>
       </w:r>
     </w:p>
     <w:p>
@@ -5244,24 +5162,34 @@
           <w:szCs w:val="22"/>
           <w:u w:val="single"/>
         </w:rPr>
-        <w:t>8 - ROS-LLM: A ROS framework for embodied AI with task feedback and structured reasoning</w:t>
-      </w:r>
-    </w:p>
-    <w:p>
-      <w:pPr>
-        <w:rPr>
-          <w:rFonts w:ascii="Calibri" w:hAnsi="Calibri" w:cs="Calibri"/>
-          <w:sz w:val="22"/>
-          <w:szCs w:val="22"/>
-        </w:rPr>
-      </w:pPr>
-      <w:r>
-        <w:rPr>
-          <w:rFonts w:ascii="Calibri" w:hAnsi="Calibri" w:cs="Calibri"/>
-          <w:sz w:val="22"/>
-          <w:szCs w:val="22"/>
-        </w:rPr>
-        <w:t>The human ability to learn, generalize, and control complex manipulation tasks through multimodality feedback suggests a unique capability, which we refer to as dexterity intelligence. Understanding and assessing this intelligence is a complex task. Amidst the swift progress and extensive proliferation of large language models (LLMs), their applications in the field of robotics have garnered increasing attention. LLMs possess the ability to process and generate natural language, facilitating efficient interaction and collaboration with robots. Researchers and engineers in the field of robotics have recognized the immense potential of LLMs in enhancing robot intelligence, human-robot interaction, and autonomy. Therefore, this comprehensive review aims to summarize the applications of LLMs in robotics, delving into their impact and contributions to key areas such as robot control, perception, decision-making, and path planning. We first provide an overview of the background and development of LLMs for robotics, followed by a description of the benefits of LLMs for robotics and recent advancements in robotics models based on LLMs. We then delve into the various techniques used in the model, including those employed in perception, decision-making, control, and interaction. Finally, we explore the applications of LLMs in robotics and some potential challenges they may face in the near future. Embodied intelligence is the future of intelligent science, and LLMs-based robotics is one of the promising but challenging paths to achieve this.</w:t>
+        <w:t>8 - Large Language Models for Robotics: A Survey</w:t>
+      </w:r>
+    </w:p>
+    <w:p>
+      <w:pPr>
+        <w:rPr>
+          <w:rFonts w:ascii="Calibri" w:hAnsi="Calibri" w:cs="Calibri"/>
+          <w:sz w:val="22"/>
+          <w:szCs w:val="22"/>
+        </w:rPr>
+      </w:pPr>
+      <w:r>
+        <w:rPr>
+          <w:rFonts w:ascii="Calibri" w:hAnsi="Calibri" w:cs="Calibri"/>
+          <w:sz w:val="22"/>
+          <w:szCs w:val="22"/>
+        </w:rPr>
+        <w:t>The human ability to learn, generalize, and control complex mani</w:t>
+      </w:r>
+      <w:bookmarkStart w:id="0" w:name="_GoBack"/>
+      <w:bookmarkEnd w:id="0"/>
+      <w:r>
+        <w:rPr>
+          <w:rFonts w:ascii="Calibri" w:hAnsi="Calibri" w:cs="Calibri"/>
+          <w:sz w:val="22"/>
+          <w:szCs w:val="22"/>
+        </w:rPr>
+        <w:t>pulation tasks through multimodality feedback suggests a unique capability, which we refer to as dexterity intelligence. Understanding and assessing this intelligence is a complex task. Amidst the swift progress and extensive proliferation of large language models (LLMs), their applications in the field of robotics have garnered increasing attention. LLMs possess the ability to process and generate natural language, facilitating efficient interaction and collaboration with robots. Researchers and engineers in the field of robotics have recognized the immense potential of LLMs in enhancing robot intelligence, human-robot interaction, and autonomy. Therefore, this comprehensive review aims to summarize the applications of LLMs in robotics, delving into their impact and contributions to key areas such as robot control, perception, decision-making, and path planning. We first provide an overview of the background and development of LLMs for robotics, followed by a description of the benefits of LLMs for robotics and recent advancements in robotics models based on LLMs. We then delve into the various techniques used in the model, including those employed in perception, decision-making, control, and interaction. Finally, we explore the applications of LLMs in robotics and some potential challenges they may face in the near future. Embodied intelligence is the future of intelligent science, and LLMs-based robotics is one of the promising but challenging paths to achieve this.</w:t>
       </w:r>
     </w:p>
     <w:p>
@@ -5609,25 +5537,7 @@
           <w:sz w:val="22"/>
           <w:szCs w:val="22"/>
         </w:rPr>
-        <w:t>3.3. Control Here, we argue that the control module is the key component responsible for regulating robotic actions. This module plays a crucial role in ensuring that the robot’s actions are executed accurately and successfully, with a focus on the hardware aspects of action execution. 3.3.1. How to learn language-conditioned behavior Much of the previous work has focused on enabling robots and other agents to comprehend and execute natural language instructions [19, 35, 81]. There are various approaches to learning linguistically conditioned behaviors, such as image-based behavioral cloning that follows the BCZ [58] method or the MT-</w:t>
-      </w:r>
-      <w:proofErr w:type="spellStart"/>
-      <w:r>
-        <w:rPr>
-          <w:rFonts w:ascii="Calibri" w:hAnsi="Calibri" w:cs="Calibri"/>
-          <w:sz w:val="22"/>
-          <w:szCs w:val="22"/>
-        </w:rPr>
-        <w:t>Opt</w:t>
-      </w:r>
-      <w:proofErr w:type="spellEnd"/>
-      <w:r>
-        <w:rPr>
-          <w:rFonts w:ascii="Calibri" w:hAnsi="Calibri" w:cs="Calibri"/>
-          <w:sz w:val="22"/>
-          <w:szCs w:val="22"/>
-        </w:rPr>
-        <w:t xml:space="preserve"> [64] reinforcement learning method. Imitation learning </w:t>
+        <w:t xml:space="preserve">3.3. Control Here, we argue that the control module is the key component responsible for regulating robotic actions. This module plays a crucial role in ensuring that the robot’s actions are executed accurately and successfully, with a focus on the hardware aspects of action execution. 3.3.1. How to learn language-conditioned behavior Much of the previous work has focused on enabling robots and other agents to comprehend and execute natural language instructions [19, 35, 81]. There are various approaches to learning linguistically conditioned behaviors, such as image-based behavioral cloning that follows the BCZ [58] method or the MT-Opt [64] reinforcement learning method. Imitation learning </w:t>
       </w:r>
       <w:r>
         <w:rPr>
@@ -5698,7 +5608,25 @@
           <w:sz w:val="22"/>
           <w:szCs w:val="22"/>
         </w:rPr>
-        <w:t xml:space="preserve">In this survey, we summarized the methods and technologies currently used for large models in robots. First, we reviewed some basic concepts of large language models and common large models. We explain what improvements will be brought to robots by using large models as brains. We also introduce the representative LLM-based robot models proposed in recent years, such as LM-Nav [117], </w:t>
+        <w:t>In this survey, we summarized the methods and technologies currently used for large models in robots. First, we reviewed some basic concepts of large language models and common large models. We explain what improvements will be brought to robots by using large models as brains. We also introduce the representative LLM-based robot models proposed in recent years, such as LM-</w:t>
+      </w:r>
+      <w:proofErr w:type="spellStart"/>
+      <w:r>
+        <w:rPr>
+          <w:rFonts w:ascii="Calibri" w:hAnsi="Calibri" w:cs="Calibri"/>
+          <w:sz w:val="22"/>
+          <w:szCs w:val="22"/>
+        </w:rPr>
+        <w:t>Nav</w:t>
+      </w:r>
+      <w:proofErr w:type="spellEnd"/>
+      <w:r>
+        <w:rPr>
+          <w:rFonts w:ascii="Calibri" w:hAnsi="Calibri" w:cs="Calibri"/>
+          <w:sz w:val="22"/>
+          <w:szCs w:val="22"/>
+        </w:rPr>
+        <w:t xml:space="preserve"> [117], </w:t>
       </w:r>
       <w:proofErr w:type="spellStart"/>
       <w:r>
@@ -5757,7 +5685,7 @@
 </file>
 
 <file path=word/styles.xml><?xml version="1.0" encoding="utf-8"?>
-<w:styles xmlns:mc="http://schemas.openxmlformats.org/markup-compatibility/2006" xmlns:r="http://schemas.openxmlformats.org/officeDocument/2006/relationships" xmlns:w="http://schemas.openxmlformats.org/wordprocessingml/2006/main" xmlns:w14="http://schemas.microsoft.com/office/word/2010/wordml" xmlns:w15="http://schemas.microsoft.com/office/word/2012/wordml" xmlns:w16cex="http://schemas.microsoft.com/office/word/2018/wordml/cex" xmlns:w16cid="http://schemas.microsoft.com/office/word/2016/wordml/cid" xmlns:w16="http://schemas.microsoft.com/office/word/2018/wordml" xmlns:w16sdtdh="http://schemas.microsoft.com/office/word/2020/wordml/sdtdatahash" xmlns:w16se="http://schemas.microsoft.com/office/word/2015/wordml/symex" mc:Ignorable="w14 w15 w16se w16cid w16 w16cex w16sdtdh">
+<w:styles xmlns:mc="http://schemas.openxmlformats.org/markup-compatibility/2006" xmlns:r="http://schemas.openxmlformats.org/officeDocument/2006/relationships" xmlns:w="http://schemas.openxmlformats.org/wordprocessingml/2006/main" xmlns:w14="http://schemas.microsoft.com/office/word/2010/wordml" xmlns:w15="http://schemas.microsoft.com/office/word/2012/wordml" xmlns:w16se="http://schemas.microsoft.com/office/word/2015/wordml/symex" mc:Ignorable="w14 w15 w16se">
   <w:docDefaults>
     <w:rPrDefault>
       <w:rPr>
@@ -5775,7 +5703,7 @@
       </w:pPr>
     </w:pPrDefault>
   </w:docDefaults>
-  <w:latentStyles w:defLockedState="0" w:defUIPriority="99" w:defSemiHidden="0" w:defUnhideWhenUsed="0" w:defQFormat="0" w:count="376">
+  <w:latentStyles w:defLockedState="0" w:defUIPriority="99" w:defSemiHidden="0" w:defUnhideWhenUsed="0" w:defQFormat="0" w:count="371">
     <w:lsdException w:name="Normal" w:uiPriority="0" w:qFormat="1"/>
     <w:lsdException w:name="heading 1" w:uiPriority="9" w:qFormat="1"/>
     <w:lsdException w:name="heading 2" w:semiHidden="1" w:uiPriority="9" w:unhideWhenUsed="1" w:qFormat="1"/>
@@ -6147,11 +6075,6 @@
     <w:lsdException w:name="List Table 5 Dark Accent 6" w:uiPriority="50"/>
     <w:lsdException w:name="List Table 6 Colorful Accent 6" w:uiPriority="51"/>
     <w:lsdException w:name="List Table 7 Colorful Accent 6" w:uiPriority="52"/>
-    <w:lsdException w:name="Mention" w:semiHidden="1" w:unhideWhenUsed="1"/>
-    <w:lsdException w:name="Smart Hyperlink" w:semiHidden="1" w:unhideWhenUsed="1"/>
-    <w:lsdException w:name="Hashtag" w:semiHidden="1" w:unhideWhenUsed="1"/>
-    <w:lsdException w:name="Unresolved Mention" w:semiHidden="1" w:unhideWhenUsed="1"/>
-    <w:lsdException w:name="Smart Link" w:semiHidden="1" w:unhideWhenUsed="1"/>
   </w:latentStyles>
   <w:style w:type="paragraph" w:default="1" w:styleId="Normal">
     <w:name w:val="Normal"/>

</xml_diff>